<commit_message>
Uploading Capstone 3 project files
</commit_message>
<xml_diff>
--- a/Capstone 3 - Project Proposal.docx
+++ b/Capstone 3 - Project Proposal.docx
@@ -35,51 +35,36 @@
     </w:p>
     <w:p/>
     <w:p>
-      <w:r>
+      <w:pPr>
         <w:rPr>
           <w:b/>
           <w:bCs/>
         </w:rPr>
-        <w:t>Problem Statement</w:t>
-      </w:r>
+      </w:pPr>
       <w:r>
         <w:rPr>
           <w:b/>
           <w:bCs/>
         </w:rPr>
+        <w:t>Problem Statement</w:t>
+      </w:r>
+      <w:r>
+        <w:rPr>
+          <w:b/>
+          <w:bCs/>
+        </w:rPr>
         <w:t>:</w:t>
       </w:r>
     </w:p>
     <w:p>
       <w:r>
-        <w:t>Social media platforms generate massive volumes of unstructured text, engagement metrics, and user interactions. Brands and organizations rely on this data to understand audience sentiment, identify emerging trends, and anticipate future engagement. However, raw social media data is noisy and difficult to analyze without a structured analytical system.</w:t>
-      </w:r>
-    </w:p>
-    <w:p>
-      <w:r>
-        <w:t xml:space="preserve">This project aims to build a </w:t>
-      </w:r>
-      <w:r>
-        <w:rPr>
-          <w:b/>
-          <w:bCs/>
-        </w:rPr>
-        <w:t>Python</w:t>
-      </w:r>
-      <w:r>
-        <w:rPr>
-          <w:b/>
-          <w:bCs/>
-        </w:rPr>
-        <w:noBreakHyphen/>
-        <w:t>based system that ingests social media data, analyzes sentiment and trending topics, and forecasts future engagement over time</w:t>
-      </w:r>
-      <w:r>
-        <w:t>. The system will leverage natural language processing (NLP), exploratory data analysis (EDA), and time</w:t>
-      </w:r>
-      <w:r>
-        <w:noBreakHyphen/>
-        <w:t>series forecasting to produce actionable insights.</w:t>
+        <w:t xml:space="preserve">Airlines face a constant flood of social media messages, but without automated sentiment analysis, they struggle to track customer mood or spot rising complaints in real time. Manual monitoring is too slow and inconsistent, causing delayed responses and missed chances </w:t>
+      </w:r>
+      <w:r>
+        <w:t>of improving</w:t>
+      </w:r>
+      <w:r>
+        <w:t xml:space="preserve"> customer experience.</w:t>
       </w:r>
     </w:p>
     <w:p>
@@ -107,164 +92,222 @@
           <w:rPr>
             <w:rStyle w:val="Hyperlink"/>
           </w:rPr>
-          <w:t>GitHub - luminati-io/Social-media-dataset-samples: A collection of multiple social media dataset samples. Each sample contains over 1,000 records. These datasets are ideal for brand awareness, consumer sentiment analysis, and for tracking social media presence</w:t>
+          <w:t>Twitter US Airline Sentiment</w:t>
         </w:r>
       </w:hyperlink>
-      <w:r>
-        <w:br/>
-        <w:t>A collection of multi</w:t>
-      </w:r>
-      <w:r>
-        <w:noBreakHyphen/>
-        <w:t xml:space="preserve">platform social media datasets, each containing </w:t>
-      </w:r>
-      <w:r>
+    </w:p>
+    <w:p>
+      <w:r>
+        <w:t>15 columns, more than 14000 tweets</w:t>
+      </w:r>
+    </w:p>
+    <w:p>
+      <w:proofErr w:type="spellStart"/>
+      <w:r>
+        <w:t>tweet_id</w:t>
+      </w:r>
+      <w:proofErr w:type="spellEnd"/>
+      <w:r>
+        <w:tab/>
+      </w:r>
+      <w:proofErr w:type="spellStart"/>
+      <w:r>
+        <w:t>airline_sentiment</w:t>
+      </w:r>
+      <w:proofErr w:type="spellEnd"/>
+      <w:r>
+        <w:tab/>
+      </w:r>
+      <w:proofErr w:type="spellStart"/>
+      <w:r>
+        <w:t>airline_sentiment_confidence</w:t>
+      </w:r>
+      <w:proofErr w:type="spellEnd"/>
+      <w:r>
+        <w:tab/>
+      </w:r>
+      <w:proofErr w:type="spellStart"/>
+      <w:r>
+        <w:t>negativereason</w:t>
+      </w:r>
+      <w:proofErr w:type="spellEnd"/>
+      <w:r>
+        <w:tab/>
+      </w:r>
+      <w:proofErr w:type="spellStart"/>
+      <w:r>
+        <w:t>negativereason_confidence</w:t>
+      </w:r>
+      <w:proofErr w:type="spellEnd"/>
+      <w:r>
+        <w:tab/>
+      </w:r>
+      <w:r>
+        <w:t xml:space="preserve"> </w:t>
+      </w:r>
+      <w:r>
+        <w:t>airline</w:t>
+      </w:r>
+      <w:r>
+        <w:t xml:space="preserve"> </w:t>
+      </w:r>
+      <w:r>
+        <w:tab/>
+      </w:r>
+      <w:proofErr w:type="spellStart"/>
+      <w:r>
+        <w:t>airline_sentiment_gold</w:t>
+      </w:r>
+      <w:proofErr w:type="spellEnd"/>
+      <w:r>
+        <w:tab/>
+        <w:t>name</w:t>
+      </w:r>
+      <w:r>
+        <w:tab/>
+      </w:r>
+      <w:proofErr w:type="spellStart"/>
+      <w:r>
+        <w:t>negativereason_gold</w:t>
+      </w:r>
+      <w:proofErr w:type="spellEnd"/>
+      <w:r>
+        <w:t xml:space="preserve"> </w:t>
+      </w:r>
+      <w:r>
+        <w:tab/>
+      </w:r>
+      <w:proofErr w:type="spellStart"/>
+      <w:r>
+        <w:t>retweet_count</w:t>
+      </w:r>
+      <w:proofErr w:type="spellEnd"/>
+      <w:r>
+        <w:tab/>
+        <w:t>text</w:t>
+      </w:r>
+      <w:r>
+        <w:tab/>
+      </w:r>
+      <w:proofErr w:type="spellStart"/>
+      <w:r>
+        <w:t>tweet_coord</w:t>
+      </w:r>
+      <w:proofErr w:type="spellEnd"/>
+      <w:r>
+        <w:tab/>
+      </w:r>
+      <w:proofErr w:type="spellStart"/>
+      <w:r>
+        <w:t>tweet_created</w:t>
+      </w:r>
+      <w:proofErr w:type="spellEnd"/>
+      <w:r>
+        <w:tab/>
+      </w:r>
+      <w:proofErr w:type="spellStart"/>
+      <w:r>
+        <w:t>tweet_location</w:t>
+      </w:r>
+      <w:proofErr w:type="spellEnd"/>
+      <w:r>
+        <w:tab/>
+      </w:r>
+      <w:proofErr w:type="spellStart"/>
+      <w:r>
+        <w:t>user_timezone</w:t>
+      </w:r>
+      <w:proofErr w:type="spellEnd"/>
+    </w:p>
+    <w:p>
+      <w:pPr>
         <w:rPr>
           <w:b/>
           <w:bCs/>
         </w:rPr>
-        <w:t>1,000+ records</w:t>
-      </w:r>
-      <w:r>
-        <w:t>.</w:t>
+      </w:pPr>
+      <w:r>
+        <w:rPr>
+          <w:b/>
+          <w:bCs/>
+        </w:rPr>
+        <w:t>Justification:</w:t>
       </w:r>
     </w:p>
     <w:p>
-      <w:r>
-        <w:rPr>
-          <w:b/>
-          <w:bCs/>
-        </w:rPr>
-        <w:t>Dataset Features Include:</w:t>
+      <w:pPr>
+        <w:pStyle w:val="ListParagraph"/>
+        <w:numPr>
+          <w:ilvl w:val="0"/>
+          <w:numId w:val="3"/>
+        </w:numPr>
+      </w:pPr>
+      <w:r>
+        <w:t>The dataset includes messy, real</w:t>
+      </w:r>
+      <w:r>
+        <w:noBreakHyphen/>
+        <w:t>world social media data, making it perfect for demonstrating robust cleaning techniques.</w:t>
       </w:r>
     </w:p>
     <w:p>
       <w:pPr>
+        <w:pStyle w:val="ListParagraph"/>
         <w:numPr>
           <w:ilvl w:val="0"/>
-          <w:numId w:val="1"/>
+          <w:numId w:val="3"/>
         </w:numPr>
       </w:pPr>
       <w:r>
-        <w:t>Post/comment text</w:t>
+        <w:t>The dataset requires multiple preprocessing steps across text, categorical, and temporal fields</w:t>
+      </w:r>
+      <w:r>
+        <w:t>.</w:t>
       </w:r>
     </w:p>
     <w:p>
       <w:pPr>
+        <w:pStyle w:val="NormalWeb"/>
         <w:numPr>
           <w:ilvl w:val="0"/>
-          <w:numId w:val="1"/>
+          <w:numId w:val="3"/>
         </w:numPr>
       </w:pPr>
       <w:r>
-        <w:t>Timestamps (date_created)</w:t>
+        <w:t>Rich Opportunities for Feature Engineering</w:t>
+      </w:r>
+      <w:r>
+        <w:t xml:space="preserve">: </w:t>
+      </w:r>
+      <w:r>
+        <w:t xml:space="preserve">The dataset supports </w:t>
+      </w:r>
+      <w:r>
+        <w:rPr>
+          <w:rStyle w:val="Strong"/>
+          <w:rFonts w:eastAsiaTheme="majorEastAsia"/>
+        </w:rPr>
+        <w:t>multi</w:t>
+      </w:r>
+      <w:r>
+        <w:rPr>
+          <w:rStyle w:val="Strong"/>
+          <w:rFonts w:eastAsiaTheme="majorEastAsia"/>
+        </w:rPr>
+        <w:noBreakHyphen/>
+        <w:t>modal feature engineering</w:t>
+      </w:r>
+      <w:r>
+        <w:t>—text, time</w:t>
+      </w:r>
+      <w:r>
+        <w:t xml:space="preserve"> etc.</w:t>
       </w:r>
     </w:p>
     <w:p>
       <w:pPr>
-        <w:numPr>
-          <w:ilvl w:val="0"/>
-          <w:numId w:val="1"/>
-        </w:numPr>
-      </w:pPr>
-      <w:r>
-        <w:t>Hashtags</w:t>
-      </w:r>
-    </w:p>
-    <w:p>
-      <w:pPr>
-        <w:numPr>
-          <w:ilvl w:val="0"/>
-          <w:numId w:val="1"/>
-        </w:numPr>
-      </w:pPr>
-      <w:r>
-        <w:t>Engagement metrics (likes, replies, views)</w:t>
-      </w:r>
-    </w:p>
-    <w:p>
-      <w:pPr>
-        <w:numPr>
-          <w:ilvl w:val="0"/>
-          <w:numId w:val="1"/>
-        </w:numPr>
-      </w:pPr>
-      <w:r>
-        <w:t>User metadata</w:t>
-      </w:r>
-    </w:p>
-    <w:p>
-      <w:r>
-        <w:rPr>
-          <w:b/>
-          <w:bCs/>
-        </w:rPr>
-        <w:t>Justification:</w:t>
-      </w:r>
-    </w:p>
-    <w:p>
-      <w:pPr>
-        <w:numPr>
-          <w:ilvl w:val="0"/>
-          <w:numId w:val="2"/>
-        </w:numPr>
-      </w:pPr>
-      <w:r>
-        <w:t>Text fields support sentiment analysis and topic modeling.</w:t>
-      </w:r>
-    </w:p>
-    <w:p>
-      <w:pPr>
-        <w:numPr>
-          <w:ilvl w:val="0"/>
-          <w:numId w:val="2"/>
-        </w:numPr>
-      </w:pPr>
-      <w:r>
-        <w:t>Timestamps enable trend analysis and forecasting.</w:t>
-      </w:r>
-    </w:p>
-    <w:p>
-      <w:pPr>
-        <w:numPr>
-          <w:ilvl w:val="0"/>
-          <w:numId w:val="2"/>
-        </w:numPr>
-      </w:pPr>
-      <w:r>
-        <w:t>Engagement metrics allow predictive modeling.</w:t>
-      </w:r>
-    </w:p>
-    <w:p>
-      <w:pPr>
-        <w:numPr>
-          <w:ilvl w:val="0"/>
-          <w:numId w:val="2"/>
-        </w:numPr>
-      </w:pPr>
-      <w:r>
-        <w:lastRenderedPageBreak/>
-        <w:t>Multi</w:t>
-      </w:r>
-      <w:r>
-        <w:noBreakHyphen/>
-        <w:t>platform structure supports cross</w:t>
-      </w:r>
-      <w:r>
-        <w:noBreakHyphen/>
-        <w:t>platform comparison.</w:t>
-      </w:r>
-    </w:p>
-    <w:p>
-      <w:pPr>
-        <w:numPr>
-          <w:ilvl w:val="0"/>
-          <w:numId w:val="2"/>
-        </w:numPr>
-      </w:pPr>
-      <w:r>
-        <w:t>Realistic, messy data ensures meaningful cleaning and feature engineering.</w:t>
-      </w:r>
+        <w:pStyle w:val="ListParagraph"/>
+      </w:pPr>
     </w:p>
     <w:p>
       <w:pPr>
@@ -349,7 +392,19 @@
         <w:rPr>
           <w:rFonts w:asciiTheme="minorHAnsi" w:hAnsiTheme="minorHAnsi"/>
         </w:rPr>
-        <w:t>analyzes sentiment and trending topics, and forecasts future engagement over time</w:t>
+        <w:t xml:space="preserve">analyzes </w:t>
+      </w:r>
+      <w:r>
+        <w:rPr>
+          <w:rFonts w:asciiTheme="minorHAnsi" w:hAnsiTheme="minorHAnsi"/>
+        </w:rPr>
+        <w:t xml:space="preserve">customer </w:t>
+      </w:r>
+      <w:r>
+        <w:rPr>
+          <w:rFonts w:asciiTheme="minorHAnsi" w:hAnsiTheme="minorHAnsi"/>
+        </w:rPr>
+        <w:t>sentiment and trending topics, and forecasts future engagement over time</w:t>
       </w:r>
       <w:r>
         <w:rPr>
@@ -376,6 +431,7 @@
           <w:bCs/>
           <w:color w:val="000000"/>
         </w:rPr>
+        <w:lastRenderedPageBreak/>
         <w:t>Scope of solution space:</w:t>
       </w:r>
     </w:p>
@@ -396,14 +452,21 @@
           <w:rFonts w:asciiTheme="minorHAnsi" w:hAnsiTheme="minorHAnsi"/>
           <w:color w:val="000000"/>
         </w:rPr>
-        <w:t>B</w:t>
+        <w:t xml:space="preserve">Build a system capable of analyzing </w:t>
       </w:r>
       <w:r>
         <w:rPr>
           <w:rFonts w:asciiTheme="minorHAnsi" w:hAnsiTheme="minorHAnsi"/>
           <w:color w:val="000000"/>
         </w:rPr>
-        <w:t>uild a system capable of analyzing sentiment, identifying trends, and forecasting engagement using real social media data and produce insights with real</w:t>
+        <w:t xml:space="preserve">customer </w:t>
+      </w:r>
+      <w:r>
+        <w:rPr>
+          <w:rFonts w:asciiTheme="minorHAnsi" w:hAnsiTheme="minorHAnsi"/>
+          <w:color w:val="000000"/>
+        </w:rPr>
+        <w:t>sentiment, identifying trends, and forecasting engagement using real social media data and produce insights with real</w:t>
       </w:r>
       <w:r>
         <w:rPr>
@@ -446,6 +509,119 @@
 <file path=word/numbering.xml><?xml version="1.0" encoding="utf-8"?>
 <w:numbering xmlns:wpc="http://schemas.microsoft.com/office/word/2010/wordprocessingCanvas" xmlns:cx="http://schemas.microsoft.com/office/drawing/2014/chartex" xmlns:cx1="http://schemas.microsoft.com/office/drawing/2015/9/8/chartex" xmlns:cx2="http://schemas.microsoft.com/office/drawing/2015/10/21/chartex" xmlns:cx3="http://schemas.microsoft.com/office/drawing/2016/5/9/chartex" xmlns:cx4="http://schemas.microsoft.com/office/drawing/2016/5/10/chartex" xmlns:cx5="http://schemas.microsoft.com/office/drawing/2016/5/11/chartex" xmlns:cx6="http://schemas.microsoft.com/office/drawing/2016/5/12/chartex" xmlns:cx7="http://schemas.microsoft.com/office/drawing/2016/5/13/chartex" xmlns:cx8="http://schemas.microsoft.com/office/drawing/2016/5/14/chartex" xmlns:mc="http://schemas.openxmlformats.org/markup-compatibility/2006" xmlns:aink="http://schemas.microsoft.com/office/drawing/2016/ink" xmlns:am3d="http://schemas.microsoft.com/office/drawing/2017/model3d" xmlns:o="urn:schemas-microsoft-com:office:office" xmlns:oel="http://schemas.microsoft.com/office/2019/extlst" xmlns:r="http://schemas.openxmlformats.org/officeDocument/2006/relationships" xmlns:m="http://schemas.openxmlformats.org/officeDocument/2006/math" xmlns:v="urn:schemas-microsoft-com:vml" xmlns:wp14="http://schemas.microsoft.com/office/word/2010/wordprocessingDrawing" xmlns:wp="http://schemas.openxmlformats.org/drawingml/2006/wordprocessingDrawing" xmlns:w10="urn:schemas-microsoft-com:office:word" xmlns:w="http://schemas.openxmlformats.org/wordprocessingml/2006/main" xmlns:w14="http://schemas.microsoft.com/office/word/2010/wordml" xmlns:w15="http://schemas.microsoft.com/office/word/2012/wordml" xmlns:w16cex="http://schemas.microsoft.com/office/word/2018/wordml/cex" xmlns:w16cid="http://schemas.microsoft.com/office/word/2016/wordml/cid" xmlns:w16="http://schemas.microsoft.com/office/word/2018/wordml" xmlns:w16du="http://schemas.microsoft.com/office/word/2023/wordml/word16du" xmlns:w16sdtdh="http://schemas.microsoft.com/office/word/2020/wordml/sdtdatahash" xmlns:w16sdtfl="http://schemas.microsoft.com/office/word/2024/wordml/sdtformatlock" xmlns:w16se="http://schemas.microsoft.com/office/word/2015/wordml/symex" xmlns:wpg="http://schemas.microsoft.com/office/word/2010/wordprocessingGroup" xmlns:wpi="http://schemas.microsoft.com/office/word/2010/wordprocessingInk" xmlns:wne="http://schemas.microsoft.com/office/word/2006/wordml" xmlns:wps="http://schemas.microsoft.com/office/word/2010/wordprocessingShape" mc:Ignorable="w14 w15 w16se w16cid w16 w16cex w16sdtdh w16sdtfl w16du wp14">
   <w:abstractNum w:abstractNumId="0" w15:restartNumberingAfterBreak="0">
+    <w:nsid w:val="0E686E5D"/>
+    <w:multiLevelType w:val="hybridMultilevel"/>
+    <w:tmpl w:val="7DE66CA0"/>
+    <w:lvl w:ilvl="0" w:tplc="04090001">
+      <w:start w:val="1"/>
+      <w:numFmt w:val="bullet"/>
+      <w:lvlText w:val=""/>
+      <w:lvlJc w:val="left"/>
+      <w:pPr>
+        <w:ind w:left="720" w:hanging="360"/>
+      </w:pPr>
+      <w:rPr>
+        <w:rFonts w:ascii="Symbol" w:hAnsi="Symbol" w:hint="default"/>
+      </w:rPr>
+    </w:lvl>
+    <w:lvl w:ilvl="1" w:tplc="04090003" w:tentative="1">
+      <w:start w:val="1"/>
+      <w:numFmt w:val="bullet"/>
+      <w:lvlText w:val="o"/>
+      <w:lvlJc w:val="left"/>
+      <w:pPr>
+        <w:ind w:left="1440" w:hanging="360"/>
+      </w:pPr>
+      <w:rPr>
+        <w:rFonts w:ascii="Courier New" w:hAnsi="Courier New" w:cs="Courier New" w:hint="default"/>
+      </w:rPr>
+    </w:lvl>
+    <w:lvl w:ilvl="2" w:tplc="04090005" w:tentative="1">
+      <w:start w:val="1"/>
+      <w:numFmt w:val="bullet"/>
+      <w:lvlText w:val=""/>
+      <w:lvlJc w:val="left"/>
+      <w:pPr>
+        <w:ind w:left="2160" w:hanging="360"/>
+      </w:pPr>
+      <w:rPr>
+        <w:rFonts w:ascii="Wingdings" w:hAnsi="Wingdings" w:hint="default"/>
+      </w:rPr>
+    </w:lvl>
+    <w:lvl w:ilvl="3" w:tplc="04090001" w:tentative="1">
+      <w:start w:val="1"/>
+      <w:numFmt w:val="bullet"/>
+      <w:lvlText w:val=""/>
+      <w:lvlJc w:val="left"/>
+      <w:pPr>
+        <w:ind w:left="2880" w:hanging="360"/>
+      </w:pPr>
+      <w:rPr>
+        <w:rFonts w:ascii="Symbol" w:hAnsi="Symbol" w:hint="default"/>
+      </w:rPr>
+    </w:lvl>
+    <w:lvl w:ilvl="4" w:tplc="04090003" w:tentative="1">
+      <w:start w:val="1"/>
+      <w:numFmt w:val="bullet"/>
+      <w:lvlText w:val="o"/>
+      <w:lvlJc w:val="left"/>
+      <w:pPr>
+        <w:ind w:left="3600" w:hanging="360"/>
+      </w:pPr>
+      <w:rPr>
+        <w:rFonts w:ascii="Courier New" w:hAnsi="Courier New" w:cs="Courier New" w:hint="default"/>
+      </w:rPr>
+    </w:lvl>
+    <w:lvl w:ilvl="5" w:tplc="04090005" w:tentative="1">
+      <w:start w:val="1"/>
+      <w:numFmt w:val="bullet"/>
+      <w:lvlText w:val=""/>
+      <w:lvlJc w:val="left"/>
+      <w:pPr>
+        <w:ind w:left="4320" w:hanging="360"/>
+      </w:pPr>
+      <w:rPr>
+        <w:rFonts w:ascii="Wingdings" w:hAnsi="Wingdings" w:hint="default"/>
+      </w:rPr>
+    </w:lvl>
+    <w:lvl w:ilvl="6" w:tplc="04090001" w:tentative="1">
+      <w:start w:val="1"/>
+      <w:numFmt w:val="bullet"/>
+      <w:lvlText w:val=""/>
+      <w:lvlJc w:val="left"/>
+      <w:pPr>
+        <w:ind w:left="5040" w:hanging="360"/>
+      </w:pPr>
+      <w:rPr>
+        <w:rFonts w:ascii="Symbol" w:hAnsi="Symbol" w:hint="default"/>
+      </w:rPr>
+    </w:lvl>
+    <w:lvl w:ilvl="7" w:tplc="04090003" w:tentative="1">
+      <w:start w:val="1"/>
+      <w:numFmt w:val="bullet"/>
+      <w:lvlText w:val="o"/>
+      <w:lvlJc w:val="left"/>
+      <w:pPr>
+        <w:ind w:left="5760" w:hanging="360"/>
+      </w:pPr>
+      <w:rPr>
+        <w:rFonts w:ascii="Courier New" w:hAnsi="Courier New" w:cs="Courier New" w:hint="default"/>
+      </w:rPr>
+    </w:lvl>
+    <w:lvl w:ilvl="8" w:tplc="04090005" w:tentative="1">
+      <w:start w:val="1"/>
+      <w:numFmt w:val="bullet"/>
+      <w:lvlText w:val=""/>
+      <w:lvlJc w:val="left"/>
+      <w:pPr>
+        <w:ind w:left="6480" w:hanging="360"/>
+      </w:pPr>
+      <w:rPr>
+        <w:rFonts w:ascii="Wingdings" w:hAnsi="Wingdings" w:hint="default"/>
+      </w:rPr>
+    </w:lvl>
+  </w:abstractNum>
+  <w:abstractNum w:abstractNumId="1" w15:restartNumberingAfterBreak="0">
     <w:nsid w:val="13BF3345"/>
     <w:multiLevelType w:val="multilevel"/>
     <w:tmpl w:val="3AD09EBC"/>
@@ -594,7 +770,7 @@
       </w:rPr>
     </w:lvl>
   </w:abstractNum>
-  <w:abstractNum w:abstractNumId="1" w15:restartNumberingAfterBreak="0">
+  <w:abstractNum w:abstractNumId="2" w15:restartNumberingAfterBreak="0">
     <w:nsid w:val="65163EDF"/>
     <w:multiLevelType w:val="multilevel"/>
     <w:tmpl w:val="6C3472EC"/>
@@ -744,9 +920,12 @@
     </w:lvl>
   </w:abstractNum>
   <w:num w:numId="1" w16cid:durableId="456801882">
+    <w:abstractNumId w:val="2"/>
+  </w:num>
+  <w:num w:numId="2" w16cid:durableId="513306993">
     <w:abstractNumId w:val="1"/>
   </w:num>
-  <w:num w:numId="2" w16cid:durableId="513306993">
+  <w:num w:numId="3" w16cid:durableId="1645233209">
     <w:abstractNumId w:val="0"/>
   </w:num>
 </w:numbering>
@@ -1707,6 +1886,17 @@
       <w:shd w:val="clear" w:color="auto" w:fill="E1DFDD"/>
     </w:rPr>
   </w:style>
+  <w:style w:type="character" w:styleId="Strong">
+    <w:name w:val="Strong"/>
+    <w:basedOn w:val="DefaultParagraphFont"/>
+    <w:uiPriority w:val="22"/>
+    <w:qFormat/>
+    <w:rsid w:val="006652D2"/>
+    <w:rPr>
+      <w:b/>
+      <w:bCs/>
+    </w:rPr>
+  </w:style>
 </w:styles>
 </file>
 

</xml_diff>